<commit_message>
dar vieni apgailetini nd
</commit_message>
<xml_diff>
--- a/nd/nd3/Danielius_H_Strašunskis.docx
+++ b/nd/nd3/Danielius_H_Strašunskis.docx
@@ -15,38 +15,29 @@
           <w:sz w:val="32"/>
           <w:szCs w:val="32"/>
         </w:rPr>
-        <w:t xml:space="preserve">Autorius: </w:t>
-      </w:r>
-      <w:r>
+        <w:t>Autorius: Danielius Strašunskis</w:t>
+      </w:r>
+    </w:p>
+    <w:p>
+      <w:pPr>
+        <w:pStyle w:val="Normal"/>
         <w:rPr>
           <w:sz w:val="32"/>
           <w:szCs w:val="32"/>
         </w:rPr>
-        <w:t>Danielius Strašunskis</w:t>
-      </w:r>
-    </w:p>
-    <w:p>
-      <w:pPr>
-        <w:pStyle w:val="Normal"/>
+      </w:pPr>
+      <w:r>
         <w:rPr>
           <w:sz w:val="32"/>
           <w:szCs w:val="32"/>
         </w:rPr>
-      </w:pPr>
-      <w:r>
-        <w:rPr>
-          <w:sz w:val="32"/>
-          <w:szCs w:val="32"/>
-        </w:rPr>
-      </w:r>
-    </w:p>
-    <w:p>
-      <w:pPr>
-        <w:pStyle w:val="Normal"/>
-        <w:rPr>
-          <w:sz w:val="32"/>
-          <w:szCs w:val="32"/>
-        </w:rPr>
+      </w:r>
+    </w:p>
+    <w:p>
+      <w:pPr>
+        <w:pStyle w:val="Normal"/>
+        <w:jc w:val="center"/>
+        <w:rPr/>
       </w:pPr>
       <w:r>
         <w:rPr>
@@ -140,21 +131,16 @@
     <w:p>
       <w:pPr>
         <w:pStyle w:val="Normal"/>
-        <w:rPr>
-          <w:b/>
+        <w:jc w:val="center"/>
+        <w:rPr/>
+      </w:pPr>
+      <w:r>
+        <w:rPr>
           <w:b/>
           <w:bCs/>
           <w:sz w:val="28"/>
           <w:szCs w:val="28"/>
         </w:rPr>
-      </w:pPr>
-      <w:r>
-        <w:rPr>
-          <w:b/>
-          <w:bCs/>
-          <w:sz w:val="28"/>
-          <w:szCs w:val="28"/>
-        </w:rPr>
         <w:t>Duomenų bazė</w:t>
       </w:r>
     </w:p>
@@ -1350,68 +1336,25 @@
         </w:rPr>
       </w:pPr>
       <w:r>
-        <w:rPr/>
-        <w:drawing>
-          <wp:anchor behindDoc="0" distT="0" distB="0" distL="0" distR="0" simplePos="0" locked="0" layoutInCell="1" allowOverlap="1" relativeHeight="2">
-            <wp:simplePos x="0" y="0"/>
-            <wp:positionH relativeFrom="column">
-              <wp:align>center</wp:align>
-            </wp:positionH>
-            <wp:positionV relativeFrom="paragraph">
-              <wp:posOffset>635</wp:posOffset>
-            </wp:positionV>
-            <wp:extent cx="3030855" cy="2094865"/>
-            <wp:effectExtent l="0" t="0" r="0" b="0"/>
-            <wp:wrapSquare wrapText="largest"/>
-            <wp:docPr id="1" name="Image1" descr=""/>
-            <wp:cNvGraphicFramePr>
-              <a:graphicFrameLocks xmlns:a="http://schemas.openxmlformats.org/drawingml/2006/main" noChangeAspect="1"/>
-            </wp:cNvGraphicFramePr>
-            <a:graphic xmlns:a="http://schemas.openxmlformats.org/drawingml/2006/main">
-              <a:graphicData uri="http://schemas.openxmlformats.org/drawingml/2006/picture">
-                <pic:pic xmlns:pic="http://schemas.openxmlformats.org/drawingml/2006/picture">
-                  <pic:nvPicPr>
-                    <pic:cNvPr id="1" name="Image1" descr=""/>
-                    <pic:cNvPicPr>
-                      <a:picLocks noChangeAspect="1" noChangeArrowheads="1"/>
-                    </pic:cNvPicPr>
-                  </pic:nvPicPr>
-                  <pic:blipFill>
-                    <a:blip r:embed="rId2"/>
-                    <a:srcRect l="4571" t="18285" r="62857" b="45714"/>
-                    <a:stretch>
-                      <a:fillRect/>
-                    </a:stretch>
-                  </pic:blipFill>
-                  <pic:spPr bwMode="auto">
-                    <a:xfrm>
-                      <a:off x="0" y="0"/>
-                      <a:ext cx="3030855" cy="2094865"/>
-                    </a:xfrm>
-                    <a:prstGeom prst="rect">
-                      <a:avLst/>
-                    </a:prstGeom>
-                  </pic:spPr>
-                </pic:pic>
-              </a:graphicData>
-            </a:graphic>
-          </wp:anchor>
-        </w:drawing>
+        <w:rPr>
+          <w:sz w:val="48"/>
+          <w:szCs w:val="48"/>
+        </w:rPr>
         <mc:AlternateContent>
           <mc:Choice Requires="wps">
             <w:drawing>
               <wp:anchor behindDoc="0" distT="0" distB="0" distL="0" distR="0" simplePos="0" locked="0" layoutInCell="1" allowOverlap="1" relativeHeight="3">
                 <wp:simplePos x="0" y="0"/>
                 <wp:positionH relativeFrom="column">
-                  <wp:posOffset>3045460</wp:posOffset>
+                  <wp:posOffset>3271520</wp:posOffset>
                 </wp:positionH>
                 <wp:positionV relativeFrom="paragraph">
-                  <wp:posOffset>307340</wp:posOffset>
+                  <wp:posOffset>80645</wp:posOffset>
                 </wp:positionV>
-                <wp:extent cx="635" cy="257810"/>
+                <wp:extent cx="1270" cy="454025"/>
                 <wp:effectExtent l="0" t="0" r="0" b="0"/>
                 <wp:wrapNone/>
-                <wp:docPr id="2" name="Shape1"/>
+                <wp:docPr id="1" name="Shape1"/>
                 <a:graphic xmlns:a="http://schemas.openxmlformats.org/drawingml/2006/main">
                   <a:graphicData uri="http://schemas.microsoft.com/office/word/2010/wordprocessingShape">
                     <wps:wsp>
@@ -1419,7 +1362,7 @@
                       <wps:spPr>
                         <a:xfrm flipV="1">
                           <a:off x="0" y="0"/>
-                          <a:ext cx="0" cy="257040"/>
+                          <a:ext cx="720" cy="257760"/>
                         </a:xfrm>
                         <a:prstGeom prst="line">
                           <a:avLst/>
@@ -1445,13 +1388,59 @@
           </mc:Choice>
           <mc:Fallback>
             <w:pict>
-              <v:line id="shape_0" from="229.7pt,34.35pt" to="229.7pt,54.55pt" ID="Shape1" stroked="t" style="position:absolute;flip:y">
+              <v:line id="shape_0" from="239.8pt,24.2pt" to="239.8pt,44.45pt" ID="Shape1" stroked="t" style="position:absolute;flip:y">
                 <v:stroke color="#3465a4" joinstyle="round" endcap="flat"/>
                 <v:fill o:detectmouseclick="t" on="false"/>
               </v:line>
             </w:pict>
           </mc:Fallback>
         </mc:AlternateContent>
+        <w:drawing>
+          <wp:anchor behindDoc="0" distT="0" distB="0" distL="0" distR="0" simplePos="0" locked="0" layoutInCell="1" allowOverlap="1" relativeHeight="2">
+            <wp:simplePos x="0" y="0"/>
+            <wp:positionH relativeFrom="column">
+              <wp:align>center</wp:align>
+            </wp:positionH>
+            <wp:positionV relativeFrom="paragraph">
+              <wp:posOffset>635</wp:posOffset>
+            </wp:positionV>
+            <wp:extent cx="3030855" cy="2094865"/>
+            <wp:effectExtent l="0" t="0" r="0" b="0"/>
+            <wp:wrapSquare wrapText="largest"/>
+            <wp:docPr id="2" name="Image1" descr=""/>
+            <wp:cNvGraphicFramePr>
+              <a:graphicFrameLocks xmlns:a="http://schemas.openxmlformats.org/drawingml/2006/main" noChangeAspect="1"/>
+            </wp:cNvGraphicFramePr>
+            <a:graphic xmlns:a="http://schemas.openxmlformats.org/drawingml/2006/main">
+              <a:graphicData uri="http://schemas.openxmlformats.org/drawingml/2006/picture">
+                <pic:pic xmlns:pic="http://schemas.openxmlformats.org/drawingml/2006/picture">
+                  <pic:nvPicPr>
+                    <pic:cNvPr id="2" name="Image1" descr=""/>
+                    <pic:cNvPicPr>
+                      <a:picLocks noChangeAspect="1" noChangeArrowheads="1"/>
+                    </pic:cNvPicPr>
+                  </pic:nvPicPr>
+                  <pic:blipFill>
+                    <a:blip r:embed="rId2"/>
+                    <a:srcRect l="4571" t="18285" r="62866" b="45721"/>
+                    <a:stretch>
+                      <a:fillRect/>
+                    </a:stretch>
+                  </pic:blipFill>
+                  <pic:spPr bwMode="auto">
+                    <a:xfrm>
+                      <a:off x="0" y="0"/>
+                      <a:ext cx="3030855" cy="2094865"/>
+                    </a:xfrm>
+                    <a:prstGeom prst="rect">
+                      <a:avLst/>
+                    </a:prstGeom>
+                  </pic:spPr>
+                </pic:pic>
+              </a:graphicData>
+            </a:graphic>
+          </wp:anchor>
+        </w:drawing>
       </w:r>
       <w:r>
         <w:br w:type="page"/>
@@ -1460,6 +1449,7 @@
     <w:p>
       <w:pPr>
         <w:pStyle w:val="Normal"/>
+        <w:jc w:val="center"/>
         <w:rPr/>
       </w:pPr>
       <w:r>
@@ -1500,11 +1490,7 @@
       </w:pPr>
       <w:r>
         <w:rPr/>
-        <w:t xml:space="preserve">Atspaudinama </w:t>
-      </w:r>
-      <w:r>
-        <w:rPr/>
-        <w:t xml:space="preserve">visų medžiagų sąrašas ir kiek buvo išleista pinigų ant jų iki 2008 metų. </w:t>
+        <w:t xml:space="preserve">Atspaudinama visų medžiagų sąrašas ir kiek buvo išleista pinigų ant jų iki 2008 metų. </w:t>
         <w:br/>
         <w:t>Praktinė nauda galima žinoti kiek reikės užsakinėt medžiagų pagal ankstesnių rodiklių kaita.</w:t>
       </w:r>
@@ -1738,11 +1724,7 @@
       </w:pPr>
       <w:r>
         <w:rPr/>
-        <w:t xml:space="preserve">Suskaičiuoja </w:t>
-      </w:r>
-      <w:r>
-        <w:rPr/>
-        <w:t>suskaičiuoja kiek pirminių servisų buvo užsakyta.</w:t>
+        <w:t>Suskaičiuoja suskaičiuoja kiek pirminių servisų buvo užsakyta.</w:t>
       </w:r>
     </w:p>
     <w:p>
@@ -1947,11 +1929,7 @@
       </w:pPr>
       <w:r>
         <w:rPr/>
-        <w:t xml:space="preserve">Atspausdina </w:t>
-      </w:r>
-      <w:r>
-        <w:rPr/>
-        <w:t>kiekvieno mėnesio užsakymų skaičių.</w:t>
+        <w:t>Atspausdina kiekvieno mėnesio užsakymų skaičių.</w:t>
       </w:r>
     </w:p>
     <w:p>
@@ -1996,28 +1974,7 @@
           <w:sz w:val="20"/>
           <w:szCs w:val="20"/>
         </w:rPr>
-        <w:t>(</w:t>
-      </w:r>
-      <w:r>
-        <w:rPr>
-          <w:sz w:val="20"/>
-          <w:szCs w:val="20"/>
-        </w:rPr>
-        <w:t>EXPLAIN</w:t>
-      </w:r>
-      <w:r>
-        <w:rPr>
-          <w:sz w:val="20"/>
-          <w:szCs w:val="20"/>
-        </w:rPr>
-        <w:t>)</w:t>
-      </w:r>
-      <w:r>
-        <w:rPr>
-          <w:sz w:val="20"/>
-          <w:szCs w:val="20"/>
-        </w:rPr>
-        <w:t xml:space="preserve"> SELECT SQL_NO_CACHE CONCAT_WS(" ", YEAR(JobsRegister.arrivalDate), MONTH(JobsRegister.arrivalDate)) AS Date, COUNT(JobsRegister_Services.serviceId) AS Service_sum </w:t>
+        <w:t xml:space="preserve">(EXPLAIN) SELECT SQL_NO_CACHE CONCAT_WS(" ", YEAR(JobsRegister.arrivalDate), MONTH(JobsRegister.arrivalDate)) AS Date, COUNT(JobsRegister_Services.serviceId) AS Service_sum </w:t>
       </w:r>
     </w:p>
     <w:p>
@@ -2178,7 +2135,7 @@
       <w:tblPr>
         <w:tblW w:w="9645" w:type="dxa"/>
         <w:jc w:val="left"/>
-        <w:tblInd w:w="53" w:type="dxa"/>
+        <w:tblInd w:w="50" w:type="dxa"/>
         <w:tblBorders>
           <w:top w:val="single" w:sz="2" w:space="0" w:color="000001"/>
           <w:left w:val="single" w:sz="2" w:space="0" w:color="000001"/>
@@ -2187,21 +2144,21 @@
         </w:tblBorders>
         <w:tblCellMar>
           <w:top w:w="55" w:type="dxa"/>
-          <w:left w:w="51" w:type="dxa"/>
+          <w:left w:w="48" w:type="dxa"/>
           <w:bottom w:w="55" w:type="dxa"/>
           <w:right w:w="55" w:type="dxa"/>
         </w:tblCellMar>
       </w:tblPr>
       <w:tblGrid>
-        <w:gridCol w:w="1694"/>
+        <w:gridCol w:w="1693"/>
         <w:gridCol w:w="3855"/>
-        <w:gridCol w:w="4096"/>
+        <w:gridCol w:w="4097"/>
       </w:tblGrid>
       <w:tr>
         <w:trPr/>
         <w:tc>
           <w:tcPr>
-            <w:tcW w:w="1694" w:type="dxa"/>
+            <w:tcW w:w="1693" w:type="dxa"/>
             <w:tcBorders>
               <w:top w:val="single" w:sz="2" w:space="0" w:color="000001"/>
               <w:left w:val="single" w:sz="2" w:space="0" w:color="000001"/>
@@ -2210,7 +2167,7 @@
             </w:tcBorders>
             <w:shd w:fill="auto" w:val="clear"/>
             <w:tcMar>
-              <w:left w:w="51" w:type="dxa"/>
+              <w:left w:w="48" w:type="dxa"/>
             </w:tcMar>
           </w:tcPr>
           <w:p>
@@ -2236,7 +2193,7 @@
             </w:tcBorders>
             <w:shd w:fill="auto" w:val="clear"/>
             <w:tcMar>
-              <w:left w:w="51" w:type="dxa"/>
+              <w:left w:w="48" w:type="dxa"/>
             </w:tcMar>
           </w:tcPr>
           <w:p>
@@ -2253,7 +2210,7 @@
         </w:tc>
         <w:tc>
           <w:tcPr>
-            <w:tcW w:w="4096" w:type="dxa"/>
+            <w:tcW w:w="4097" w:type="dxa"/>
             <w:tcBorders>
               <w:top w:val="single" w:sz="2" w:space="0" w:color="000001"/>
               <w:left w:val="single" w:sz="2" w:space="0" w:color="000001"/>
@@ -2264,7 +2221,7 @@
             </w:tcBorders>
             <w:shd w:fill="auto" w:val="clear"/>
             <w:tcMar>
-              <w:left w:w="51" w:type="dxa"/>
+              <w:left w:w="48" w:type="dxa"/>
             </w:tcMar>
           </w:tcPr>
           <w:p>
@@ -2284,7 +2241,7 @@
         <w:trPr/>
         <w:tc>
           <w:tcPr>
-            <w:tcW w:w="1694" w:type="dxa"/>
+            <w:tcW w:w="1693" w:type="dxa"/>
             <w:tcBorders>
               <w:top w:val="single" w:sz="2" w:space="0" w:color="000001"/>
               <w:left w:val="single" w:sz="2" w:space="0" w:color="000001"/>
@@ -2293,7 +2250,7 @@
             </w:tcBorders>
             <w:shd w:fill="auto" w:val="clear"/>
             <w:tcMar>
-              <w:left w:w="51" w:type="dxa"/>
+              <w:left w:w="48" w:type="dxa"/>
             </w:tcMar>
           </w:tcPr>
           <w:p>
@@ -2319,7 +2276,7 @@
             </w:tcBorders>
             <w:shd w:fill="auto" w:val="clear"/>
             <w:tcMar>
-              <w:left w:w="51" w:type="dxa"/>
+              <w:left w:w="48" w:type="dxa"/>
             </w:tcMar>
           </w:tcPr>
           <w:p>
@@ -2336,7 +2293,7 @@
         </w:tc>
         <w:tc>
           <w:tcPr>
-            <w:tcW w:w="4096" w:type="dxa"/>
+            <w:tcW w:w="4097" w:type="dxa"/>
             <w:tcBorders>
               <w:top w:val="single" w:sz="2" w:space="0" w:color="000001"/>
               <w:left w:val="single" w:sz="2" w:space="0" w:color="000001"/>
@@ -2347,7 +2304,7 @@
             </w:tcBorders>
             <w:shd w:fill="auto" w:val="clear"/>
             <w:tcMar>
-              <w:left w:w="51" w:type="dxa"/>
+              <w:left w:w="48" w:type="dxa"/>
             </w:tcMar>
           </w:tcPr>
           <w:p>
@@ -2358,11 +2315,7 @@
             </w:pPr>
             <w:r>
               <w:rPr/>
-              <w:t>0.</w:t>
-            </w:r>
-            <w:r>
-              <w:rPr/>
-              <w:t>12</w:t>
+              <w:t>0.12</w:t>
             </w:r>
           </w:p>
         </w:tc>
@@ -2371,7 +2324,7 @@
         <w:trPr/>
         <w:tc>
           <w:tcPr>
-            <w:tcW w:w="1694" w:type="dxa"/>
+            <w:tcW w:w="1693" w:type="dxa"/>
             <w:tcBorders>
               <w:top w:val="single" w:sz="2" w:space="0" w:color="000001"/>
               <w:left w:val="single" w:sz="2" w:space="0" w:color="000001"/>
@@ -2380,7 +2333,7 @@
             </w:tcBorders>
             <w:shd w:fill="auto" w:val="clear"/>
             <w:tcMar>
-              <w:left w:w="51" w:type="dxa"/>
+              <w:left w:w="48" w:type="dxa"/>
             </w:tcMar>
           </w:tcPr>
           <w:p>
@@ -2406,7 +2359,7 @@
             </w:tcBorders>
             <w:shd w:fill="auto" w:val="clear"/>
             <w:tcMar>
-              <w:left w:w="51" w:type="dxa"/>
+              <w:left w:w="48" w:type="dxa"/>
             </w:tcMar>
           </w:tcPr>
           <w:p>
@@ -2423,7 +2376,7 @@
         </w:tc>
         <w:tc>
           <w:tcPr>
-            <w:tcW w:w="4096" w:type="dxa"/>
+            <w:tcW w:w="4097" w:type="dxa"/>
             <w:tcBorders>
               <w:top w:val="single" w:sz="2" w:space="0" w:color="000001"/>
               <w:left w:val="single" w:sz="2" w:space="0" w:color="000001"/>
@@ -2434,7 +2387,7 @@
             </w:tcBorders>
             <w:shd w:fill="auto" w:val="clear"/>
             <w:tcMar>
-              <w:left w:w="51" w:type="dxa"/>
+              <w:left w:w="48" w:type="dxa"/>
             </w:tcMar>
           </w:tcPr>
           <w:p>
@@ -2454,7 +2407,7 @@
         <w:trPr/>
         <w:tc>
           <w:tcPr>
-            <w:tcW w:w="1694" w:type="dxa"/>
+            <w:tcW w:w="1693" w:type="dxa"/>
             <w:tcBorders>
               <w:top w:val="single" w:sz="2" w:space="0" w:color="000001"/>
               <w:left w:val="single" w:sz="2" w:space="0" w:color="000001"/>
@@ -2463,7 +2416,7 @@
             </w:tcBorders>
             <w:shd w:fill="auto" w:val="clear"/>
             <w:tcMar>
-              <w:left w:w="51" w:type="dxa"/>
+              <w:left w:w="48" w:type="dxa"/>
             </w:tcMar>
           </w:tcPr>
           <w:p>
@@ -2489,7 +2442,7 @@
             </w:tcBorders>
             <w:shd w:fill="auto" w:val="clear"/>
             <w:tcMar>
-              <w:left w:w="51" w:type="dxa"/>
+              <w:left w:w="48" w:type="dxa"/>
             </w:tcMar>
           </w:tcPr>
           <w:p>
@@ -2506,7 +2459,7 @@
         </w:tc>
         <w:tc>
           <w:tcPr>
-            <w:tcW w:w="4096" w:type="dxa"/>
+            <w:tcW w:w="4097" w:type="dxa"/>
             <w:tcBorders>
               <w:top w:val="single" w:sz="2" w:space="0" w:color="000001"/>
               <w:left w:val="single" w:sz="2" w:space="0" w:color="000001"/>
@@ -2517,7 +2470,7 @@
             </w:tcBorders>
             <w:shd w:fill="auto" w:val="clear"/>
             <w:tcMar>
-              <w:left w:w="51" w:type="dxa"/>
+              <w:left w:w="48" w:type="dxa"/>
             </w:tcMar>
           </w:tcPr>
           <w:p>
@@ -2657,61 +2610,22 @@
           <w:sz w:val="24"/>
           <w:szCs w:val="24"/>
         </w:rPr>
-        <w:t xml:space="preserve">ALTER TABLE </w:t>
-      </w:r>
-      <w:r>
+        <w:t>ALTER TABLE JobsRegister  ADD  something varchar(20);</w:t>
+      </w:r>
+    </w:p>
+    <w:p>
+      <w:pPr>
+        <w:pStyle w:val="Normal"/>
         <w:rPr>
           <w:sz w:val="24"/>
           <w:szCs w:val="24"/>
         </w:rPr>
-        <w:t>JobsRegister</w:t>
-      </w:r>
+      </w:pPr>
       <w:r>
         <w:rPr>
           <w:sz w:val="24"/>
           <w:szCs w:val="24"/>
         </w:rPr>
-        <w:t xml:space="preserve">  </w:t>
-      </w:r>
-      <w:r>
-        <w:rPr>
-          <w:sz w:val="24"/>
-          <w:szCs w:val="24"/>
-        </w:rPr>
-        <w:t>ADD</w:t>
-      </w:r>
-      <w:r>
-        <w:rPr>
-          <w:sz w:val="24"/>
-          <w:szCs w:val="24"/>
-        </w:rPr>
-        <w:t xml:space="preserve">  </w:t>
-      </w:r>
-      <w:r>
-        <w:rPr>
-          <w:sz w:val="24"/>
-          <w:szCs w:val="24"/>
-        </w:rPr>
-        <w:t>something varchar(20)</w:t>
-      </w:r>
-      <w:r>
-        <w:rPr>
-          <w:sz w:val="24"/>
-          <w:szCs w:val="24"/>
-        </w:rPr>
-        <w:t>;</w:t>
-      </w:r>
-    </w:p>
-    <w:p>
-      <w:pPr>
-        <w:pStyle w:val="Normal"/>
-        <w:rPr>
-          <w:sz w:val="24"/>
-          <w:szCs w:val="24"/>
-        </w:rPr>
-      </w:pPr>
-      <w:r>
-        <w:rPr/>
       </w:r>
     </w:p>
     <w:p>
@@ -2793,21 +2707,7 @@
           <w:sz w:val="24"/>
           <w:szCs w:val="24"/>
         </w:rPr>
-        <w:t xml:space="preserve">Ištrinami visi </w:t>
-      </w:r>
-      <w:r>
-        <w:rPr>
-          <w:sz w:val="24"/>
-          <w:szCs w:val="24"/>
-        </w:rPr>
-        <w:t>registracijos darbų</w:t>
-      </w:r>
-      <w:r>
-        <w:rPr>
-          <w:sz w:val="24"/>
-          <w:szCs w:val="24"/>
-        </w:rPr>
-        <w:t>, darbo registrai.</w:t>
+        <w:t>Ištrinami visi registracijos darbų, darbo registrai.</w:t>
       </w:r>
     </w:p>
     <w:p>
@@ -2900,14 +2800,7 @@
           <w:sz w:val="24"/>
           <w:szCs w:val="24"/>
         </w:rPr>
-        <w:t>DELETE</w:t>
-      </w:r>
-      <w:r>
-        <w:rPr>
-          <w:sz w:val="24"/>
-          <w:szCs w:val="24"/>
-        </w:rPr>
-        <w:t xml:space="preserve"> Materials from Materials </w:t>
+        <w:t xml:space="preserve">DELETE Materials from Materials </w:t>
       </w:r>
     </w:p>
     <w:p>
@@ -2925,28 +2818,7 @@
           <w:sz w:val="24"/>
           <w:szCs w:val="24"/>
         </w:rPr>
-        <w:t>LEFT JOIN</w:t>
-      </w:r>
-      <w:r>
-        <w:rPr>
-          <w:sz w:val="24"/>
-          <w:szCs w:val="24"/>
-        </w:rPr>
-        <w:t xml:space="preserve"> JobsRegister_Materials </w:t>
-      </w:r>
-      <w:r>
-        <w:rPr>
-          <w:sz w:val="24"/>
-          <w:szCs w:val="24"/>
-        </w:rPr>
-        <w:t>ON</w:t>
-      </w:r>
-      <w:r>
-        <w:rPr>
-          <w:sz w:val="24"/>
-          <w:szCs w:val="24"/>
-        </w:rPr>
-        <w:t xml:space="preserve"> JobsRegister_Materials.materialId=Materials.materialId </w:t>
+        <w:t xml:space="preserve">LEFT JOIN JobsRegister_Materials ON JobsRegister_Materials.materialId=Materials.materialId </w:t>
       </w:r>
     </w:p>
     <w:p>
@@ -2967,35 +2839,14 @@
           <w:sz w:val="24"/>
           <w:szCs w:val="24"/>
         </w:rPr>
-        <w:t>WHERE</w:t>
-      </w:r>
-      <w:r>
-        <w:rPr>
-          <w:sz w:val="24"/>
-          <w:szCs w:val="24"/>
-        </w:rPr>
-        <w:t xml:space="preserve"> JobsRegister_Materials.materialId </w:t>
-      </w:r>
-      <w:r>
-        <w:rPr>
-          <w:sz w:val="24"/>
-          <w:szCs w:val="24"/>
-        </w:rPr>
-        <w:t>IS</w:t>
-      </w:r>
-      <w:r>
-        <w:rPr>
-          <w:sz w:val="24"/>
-          <w:szCs w:val="24"/>
-        </w:rPr>
-        <w:t xml:space="preserve"> null;</w:t>
+        <w:t>WHERE JobsRegister_Materials.materialId IS null;</w:t>
       </w:r>
     </w:p>
     <w:tbl>
       <w:tblPr>
         <w:tblW w:w="9645" w:type="dxa"/>
         <w:jc w:val="left"/>
-        <w:tblInd w:w="53" w:type="dxa"/>
+        <w:tblInd w:w="50" w:type="dxa"/>
         <w:tblBorders>
           <w:top w:val="single" w:sz="2" w:space="0" w:color="000001"/>
           <w:left w:val="single" w:sz="2" w:space="0" w:color="000001"/>
@@ -3004,7 +2855,7 @@
         </w:tblBorders>
         <w:tblCellMar>
           <w:top w:w="55" w:type="dxa"/>
-          <w:left w:w="51" w:type="dxa"/>
+          <w:left w:w="48" w:type="dxa"/>
           <w:bottom w:w="55" w:type="dxa"/>
           <w:right w:w="55" w:type="dxa"/>
         </w:tblCellMar>
@@ -3027,7 +2878,7 @@
             </w:tcBorders>
             <w:shd w:fill="auto" w:val="clear"/>
             <w:tcMar>
-              <w:left w:w="51" w:type="dxa"/>
+              <w:left w:w="48" w:type="dxa"/>
             </w:tcMar>
           </w:tcPr>
           <w:p>
@@ -3059,7 +2910,7 @@
             </w:tcBorders>
             <w:shd w:fill="auto" w:val="clear"/>
             <w:tcMar>
-              <w:left w:w="51" w:type="dxa"/>
+              <w:left w:w="48" w:type="dxa"/>
             </w:tcMar>
           </w:tcPr>
           <w:p>
@@ -3093,7 +2944,7 @@
             </w:tcBorders>
             <w:shd w:fill="auto" w:val="clear"/>
             <w:tcMar>
-              <w:left w:w="51" w:type="dxa"/>
+              <w:left w:w="48" w:type="dxa"/>
             </w:tcMar>
           </w:tcPr>
           <w:p>
@@ -3128,7 +2979,7 @@
             </w:tcBorders>
             <w:shd w:fill="auto" w:val="clear"/>
             <w:tcMar>
-              <w:left w:w="51" w:type="dxa"/>
+              <w:left w:w="48" w:type="dxa"/>
             </w:tcMar>
           </w:tcPr>
           <w:p>
@@ -3157,7 +3008,7 @@
             </w:tcBorders>
             <w:shd w:fill="auto" w:val="clear"/>
             <w:tcMar>
-              <w:left w:w="51" w:type="dxa"/>
+              <w:left w:w="48" w:type="dxa"/>
             </w:tcMar>
           </w:tcPr>
           <w:p>
@@ -3188,7 +3039,7 @@
             </w:tcBorders>
             <w:shd w:fill="auto" w:val="clear"/>
             <w:tcMar>
-              <w:left w:w="51" w:type="dxa"/>
+              <w:left w:w="48" w:type="dxa"/>
             </w:tcMar>
           </w:tcPr>
           <w:p>
@@ -3220,7 +3071,7 @@
             </w:tcBorders>
             <w:shd w:fill="auto" w:val="clear"/>
             <w:tcMar>
-              <w:left w:w="51" w:type="dxa"/>
+              <w:left w:w="48" w:type="dxa"/>
             </w:tcMar>
           </w:tcPr>
           <w:p>
@@ -3252,7 +3103,7 @@
             </w:tcBorders>
             <w:shd w:fill="auto" w:val="clear"/>
             <w:tcMar>
-              <w:left w:w="51" w:type="dxa"/>
+              <w:left w:w="48" w:type="dxa"/>
             </w:tcMar>
           </w:tcPr>
           <w:p>
@@ -3283,7 +3134,7 @@
             </w:tcBorders>
             <w:shd w:fill="auto" w:val="clear"/>
             <w:tcMar>
-              <w:left w:w="51" w:type="dxa"/>
+              <w:left w:w="48" w:type="dxa"/>
             </w:tcMar>
           </w:tcPr>
           <w:p>
@@ -3297,14 +3148,7 @@
                 <w:sz w:val="24"/>
                 <w:szCs w:val="24"/>
               </w:rPr>
-              <w:t>0.0</w:t>
-            </w:r>
-            <w:r>
-              <w:rPr>
-                <w:sz w:val="24"/>
-                <w:szCs w:val="24"/>
-              </w:rPr>
-              <w:t>2</w:t>
+              <w:t>0.02</w:t>
             </w:r>
           </w:p>
         </w:tc>
@@ -3334,7 +3178,10 @@
         </w:rPr>
       </w:pPr>
       <w:r>
-        <w:rPr/>
+        <w:rPr>
+          <w:sz w:val="48"/>
+          <w:szCs w:val="48"/>
+        </w:rPr>
       </w:r>
       <w:r>
         <w:br w:type="page"/>
@@ -3470,14 +3317,17 @@
         </w:rPr>
       </w:pPr>
       <w:r>
-        <w:rPr/>
+        <w:rPr>
+          <w:sz w:val="24"/>
+          <w:szCs w:val="24"/>
+        </w:rPr>
       </w:r>
     </w:p>
     <w:tbl>
       <w:tblPr>
         <w:tblW w:w="9638" w:type="dxa"/>
         <w:jc w:val="left"/>
-        <w:tblInd w:w="53" w:type="dxa"/>
+        <w:tblInd w:w="50" w:type="dxa"/>
         <w:tblBorders>
           <w:top w:val="single" w:sz="2" w:space="0" w:color="000001"/>
           <w:left w:val="single" w:sz="2" w:space="0" w:color="000001"/>
@@ -3486,7 +3336,7 @@
         </w:tblBorders>
         <w:tblCellMar>
           <w:top w:w="55" w:type="dxa"/>
-          <w:left w:w="51" w:type="dxa"/>
+          <w:left w:w="48" w:type="dxa"/>
           <w:bottom w:w="55" w:type="dxa"/>
           <w:right w:w="55" w:type="dxa"/>
         </w:tblCellMar>
@@ -3509,7 +3359,7 @@
             </w:tcBorders>
             <w:shd w:fill="auto" w:val="clear"/>
             <w:tcMar>
-              <w:left w:w="51" w:type="dxa"/>
+              <w:left w:w="48" w:type="dxa"/>
             </w:tcMar>
           </w:tcPr>
           <w:p>
@@ -3538,7 +3388,7 @@
             </w:tcBorders>
             <w:shd w:fill="auto" w:val="clear"/>
             <w:tcMar>
-              <w:left w:w="51" w:type="dxa"/>
+              <w:left w:w="48" w:type="dxa"/>
             </w:tcMar>
           </w:tcPr>
           <w:p>
@@ -3583,7 +3433,7 @@
             </w:tcBorders>
             <w:shd w:fill="auto" w:val="clear"/>
             <w:tcMar>
-              <w:left w:w="51" w:type="dxa"/>
+              <w:left w:w="48" w:type="dxa"/>
             </w:tcMar>
           </w:tcPr>
           <w:p>
@@ -3629,7 +3479,7 @@
             </w:tcBorders>
             <w:shd w:fill="auto" w:val="clear"/>
             <w:tcMar>
-              <w:left w:w="51" w:type="dxa"/>
+              <w:left w:w="48" w:type="dxa"/>
             </w:tcMar>
           </w:tcPr>
           <w:p>
@@ -3643,21 +3493,7 @@
                 <w:sz w:val="24"/>
                 <w:szCs w:val="24"/>
               </w:rPr>
-              <w:t>10</w:t>
-            </w:r>
-            <w:r>
-              <w:rPr>
-                <w:sz w:val="24"/>
-                <w:szCs w:val="24"/>
-              </w:rPr>
-              <w:t>0</w:t>
-            </w:r>
-            <w:r>
-              <w:rPr>
-                <w:sz w:val="24"/>
-                <w:szCs w:val="24"/>
-              </w:rPr>
-              <w:t>k (insert.php)</w:t>
+              <w:t>100k (insert.php)</w:t>
             </w:r>
           </w:p>
         </w:tc>
@@ -3672,7 +3508,7 @@
             </w:tcBorders>
             <w:shd w:fill="auto" w:val="clear"/>
             <w:tcMar>
-              <w:left w:w="51" w:type="dxa"/>
+              <w:left w:w="48" w:type="dxa"/>
             </w:tcMar>
           </w:tcPr>
           <w:p>
@@ -3686,21 +3522,7 @@
                 <w:sz w:val="24"/>
                 <w:szCs w:val="24"/>
               </w:rPr>
-              <w:t>384</w:t>
-            </w:r>
-            <w:r>
-              <w:rPr>
-                <w:sz w:val="24"/>
-                <w:szCs w:val="24"/>
-              </w:rPr>
-              <w:t>.</w:t>
-            </w:r>
-            <w:r>
-              <w:rPr>
-                <w:sz w:val="24"/>
-                <w:szCs w:val="24"/>
-              </w:rPr>
-              <w:t>368</w:t>
+              <w:t>384.368</w:t>
             </w:r>
           </w:p>
         </w:tc>
@@ -3717,7 +3539,7 @@
             </w:tcBorders>
             <w:shd w:fill="auto" w:val="clear"/>
             <w:tcMar>
-              <w:left w:w="51" w:type="dxa"/>
+              <w:left w:w="48" w:type="dxa"/>
             </w:tcMar>
           </w:tcPr>
           <w:p>
@@ -3749,7 +3571,7 @@
             </w:tcBorders>
             <w:shd w:fill="auto" w:val="clear"/>
             <w:tcMar>
-              <w:left w:w="51" w:type="dxa"/>
+              <w:left w:w="48" w:type="dxa"/>
             </w:tcMar>
           </w:tcPr>
           <w:p>
@@ -3763,63 +3585,7 @@
                 <w:sz w:val="24"/>
                 <w:szCs w:val="24"/>
               </w:rPr>
-              <w:t xml:space="preserve">100 </w:t>
-            </w:r>
-            <w:r>
-              <w:rPr>
-                <w:sz w:val="24"/>
-                <w:szCs w:val="24"/>
-              </w:rPr>
-              <w:t xml:space="preserve">x </w:t>
-            </w:r>
-            <w:r>
-              <w:rPr>
-                <w:sz w:val="24"/>
-                <w:szCs w:val="24"/>
-              </w:rPr>
-              <w:t>1</w:t>
-            </w:r>
-            <w:r>
-              <w:rPr>
-                <w:sz w:val="24"/>
-                <w:szCs w:val="24"/>
-              </w:rPr>
-              <w:t>0</w:t>
-            </w:r>
-            <w:r>
-              <w:rPr>
-                <w:sz w:val="24"/>
-                <w:szCs w:val="24"/>
-              </w:rPr>
-              <w:t>0</w:t>
-            </w:r>
-            <w:r>
-              <w:rPr>
-                <w:sz w:val="24"/>
-                <w:szCs w:val="24"/>
-              </w:rPr>
-              <w:t xml:space="preserve">0 </w:t>
-            </w:r>
-            <w:r>
-              <w:rPr>
-                <w:sz w:val="24"/>
-                <w:szCs w:val="24"/>
-              </w:rPr>
-              <w:t>(insert.</w:t>
-            </w:r>
-            <w:r>
-              <w:rPr>
-                <w:sz w:val="24"/>
-                <w:szCs w:val="24"/>
-              </w:rPr>
-              <w:t>php</w:t>
-            </w:r>
-            <w:r>
-              <w:rPr>
-                <w:sz w:val="24"/>
-                <w:szCs w:val="24"/>
-              </w:rPr>
-              <w:t>)</w:t>
+              <w:t>100 x 1000 (insert.php)</w:t>
             </w:r>
           </w:p>
         </w:tc>
@@ -3834,7 +3600,7 @@
             </w:tcBorders>
             <w:shd w:fill="auto" w:val="clear"/>
             <w:tcMar>
-              <w:left w:w="51" w:type="dxa"/>
+              <w:left w:w="48" w:type="dxa"/>
             </w:tcMar>
           </w:tcPr>
           <w:p>
@@ -3865,7 +3631,7 @@
             </w:tcBorders>
             <w:shd w:fill="auto" w:val="clear"/>
             <w:tcMar>
-              <w:left w:w="51" w:type="dxa"/>
+              <w:left w:w="48" w:type="dxa"/>
             </w:tcMar>
           </w:tcPr>
           <w:p>
@@ -3897,7 +3663,7 @@
             </w:tcBorders>
             <w:shd w:fill="auto" w:val="clear"/>
             <w:tcMar>
-              <w:left w:w="51" w:type="dxa"/>
+              <w:left w:w="48" w:type="dxa"/>
             </w:tcMar>
           </w:tcPr>
           <w:p>
@@ -3926,7 +3692,7 @@
             </w:tcBorders>
             <w:shd w:fill="auto" w:val="clear"/>
             <w:tcMar>
-              <w:left w:w="51" w:type="dxa"/>
+              <w:left w:w="48" w:type="dxa"/>
             </w:tcMar>
           </w:tcPr>
           <w:p>
@@ -3957,7 +3723,7 @@
             </w:tcBorders>
             <w:shd w:fill="auto" w:val="clear"/>
             <w:tcMar>
-              <w:left w:w="51" w:type="dxa"/>
+              <w:left w:w="48" w:type="dxa"/>
             </w:tcMar>
           </w:tcPr>
           <w:p>
@@ -4076,197 +3842,56 @@
           <w:sz w:val="24"/>
           <w:szCs w:val="24"/>
         </w:rPr>
-        <w:t>Load</w:t>
-      </w:r>
-      <w:r>
+        <w:t>Loadinam mūsų sukurtą failą</w:t>
+      </w:r>
+    </w:p>
+    <w:p>
+      <w:pPr>
+        <w:pStyle w:val="Normal"/>
         <w:rPr>
           <w:sz w:val="24"/>
           <w:szCs w:val="24"/>
         </w:rPr>
-        <w:t>inam mūsų sukurtą failą</w:t>
-      </w:r>
-    </w:p>
-    <w:p>
-      <w:pPr>
-        <w:pStyle w:val="Normal"/>
+      </w:pPr>
+      <w:r>
         <w:rPr>
           <w:sz w:val="24"/>
           <w:szCs w:val="24"/>
         </w:rPr>
+      </w:r>
+    </w:p>
+    <w:p>
+      <w:pPr>
+        <w:pStyle w:val="Normal"/>
+        <w:rPr/>
       </w:pPr>
       <w:r>
         <w:rPr>
           <w:sz w:val="24"/>
           <w:szCs w:val="24"/>
         </w:rPr>
-      </w:r>
-    </w:p>
-    <w:p>
-      <w:pPr>
-        <w:pStyle w:val="Normal"/>
-        <w:rPr/>
-      </w:pPr>
-      <w:r>
+        <w:t>LOAD DATA INFILE '/var/lib/mysql-files/temp.csv' INTO TABLE temp FIELDS TERMINATED BY ',' ENCLOSED BY '"' LINES TERMINATED BY '\n';</w:t>
+      </w:r>
+    </w:p>
+    <w:p>
+      <w:pPr>
+        <w:pStyle w:val="Normal"/>
         <w:rPr>
           <w:sz w:val="24"/>
           <w:szCs w:val="24"/>
         </w:rPr>
-        <w:t>LOAD</w:t>
-      </w:r>
+      </w:pPr>
       <w:r>
         <w:rPr>
           <w:sz w:val="24"/>
           <w:szCs w:val="24"/>
         </w:rPr>
-        <w:t xml:space="preserve"> </w:t>
-      </w:r>
-      <w:r>
-        <w:rPr>
-          <w:sz w:val="24"/>
-          <w:szCs w:val="24"/>
-        </w:rPr>
-        <w:t>DATA</w:t>
-      </w:r>
-      <w:r>
-        <w:rPr>
-          <w:sz w:val="24"/>
-          <w:szCs w:val="24"/>
-        </w:rPr>
-        <w:t xml:space="preserve"> </w:t>
-      </w:r>
-      <w:r>
-        <w:rPr>
-          <w:sz w:val="24"/>
-          <w:szCs w:val="24"/>
-        </w:rPr>
-        <w:t>INFILE</w:t>
-      </w:r>
-      <w:r>
-        <w:rPr>
-          <w:sz w:val="24"/>
-          <w:szCs w:val="24"/>
-        </w:rPr>
-        <w:t xml:space="preserve"> '</w:t>
-      </w:r>
-      <w:r>
-        <w:rPr>
-          <w:sz w:val="24"/>
-          <w:szCs w:val="24"/>
-        </w:rPr>
-        <w:t>/var/lib/mysql-files/temp.csv</w:t>
-      </w:r>
-      <w:r>
-        <w:rPr>
-          <w:sz w:val="24"/>
-          <w:szCs w:val="24"/>
-        </w:rPr>
-        <w:t xml:space="preserve">' </w:t>
-      </w:r>
-      <w:r>
-        <w:rPr>
-          <w:sz w:val="24"/>
-          <w:szCs w:val="24"/>
-        </w:rPr>
-        <w:t>INTO TABLE temp</w:t>
-      </w:r>
-      <w:r>
-        <w:rPr>
-          <w:sz w:val="24"/>
-          <w:szCs w:val="24"/>
-        </w:rPr>
-        <w:t xml:space="preserve"> </w:t>
-      </w:r>
-      <w:r>
-        <w:rPr>
-          <w:sz w:val="24"/>
-          <w:szCs w:val="24"/>
-        </w:rPr>
-        <w:t>FIELDS</w:t>
-      </w:r>
-      <w:r>
-        <w:rPr>
-          <w:sz w:val="24"/>
-          <w:szCs w:val="24"/>
-        </w:rPr>
-        <w:t xml:space="preserve"> </w:t>
-      </w:r>
-      <w:r>
-        <w:rPr>
-          <w:sz w:val="24"/>
-          <w:szCs w:val="24"/>
-        </w:rPr>
-        <w:t>TERMINATED</w:t>
-      </w:r>
-      <w:r>
-        <w:rPr>
-          <w:sz w:val="24"/>
-          <w:szCs w:val="24"/>
-        </w:rPr>
-        <w:t xml:space="preserve"> </w:t>
-      </w:r>
-      <w:r>
-        <w:rPr>
-          <w:sz w:val="24"/>
-          <w:szCs w:val="24"/>
-        </w:rPr>
-        <w:t>BY</w:t>
-      </w:r>
-      <w:r>
-        <w:rPr>
-          <w:sz w:val="24"/>
-          <w:szCs w:val="24"/>
-        </w:rPr>
-        <w:t xml:space="preserve"> ',' </w:t>
-      </w:r>
-      <w:r>
-        <w:rPr>
-          <w:sz w:val="24"/>
-          <w:szCs w:val="24"/>
-        </w:rPr>
-        <w:t>ENCLOSED BY</w:t>
-      </w:r>
-      <w:r>
-        <w:rPr>
-          <w:sz w:val="24"/>
-          <w:szCs w:val="24"/>
-        </w:rPr>
-        <w:t xml:space="preserve"> '"' </w:t>
-      </w:r>
-      <w:r>
-        <w:rPr>
-          <w:sz w:val="24"/>
-          <w:szCs w:val="24"/>
-        </w:rPr>
-        <w:t>LINES TERMINATED BY</w:t>
-      </w:r>
-      <w:r>
-        <w:rPr>
-          <w:sz w:val="24"/>
-          <w:szCs w:val="24"/>
-        </w:rPr>
-        <w:t xml:space="preserve"> '\n';</w:t>
-      </w:r>
-    </w:p>
-    <w:p>
-      <w:pPr>
-        <w:pStyle w:val="Normal"/>
-        <w:rPr>
-          <w:sz w:val="24"/>
-          <w:szCs w:val="24"/>
-        </w:rPr>
-      </w:pPr>
-      <w:r>
-        <w:rPr/>
-      </w:r>
-    </w:p>
-    <w:p>
-      <w:pPr>
-        <w:pStyle w:val="Normal"/>
-        <w:rPr>
-          <w:b/>
-          <w:b/>
-          <w:bCs/>
-        </w:rPr>
+      </w:r>
+    </w:p>
+    <w:p>
+      <w:pPr>
+        <w:pStyle w:val="Normal"/>
+        <w:rPr/>
       </w:pPr>
       <w:r>
         <w:rPr>
@@ -4527,6 +4152,7 @@
       </w:pPr>
       <w:rPr>
         <w:rFonts w:ascii="Symbol" w:hAnsi="Symbol" w:cs="Symbol" w:hint="default"/>
+        <w:sz w:val="24"/>
         <w:rFonts w:cs="OpenSymbol"/>
       </w:rPr>
     </w:lvl>
@@ -4819,6 +4445,7 @@
       </w:pPr>
       <w:rPr>
         <w:rFonts w:ascii="Symbol" w:hAnsi="Symbol" w:cs="Symbol" w:hint="default"/>
+        <w:sz w:val="24"/>
         <w:rFonts w:cs="OpenSymbol"/>
       </w:rPr>
     </w:lvl>
@@ -5246,6 +4873,7 @@
     <w:rPrDefault>
       <w:rPr>
         <w:rFonts w:ascii="Liberation Serif" w:hAnsi="Liberation Serif" w:eastAsia="Noto Sans CJK SC Regular" w:cs="FreeSans"/>
+        <w:sz w:val="20"/>
         <w:szCs w:val="24"/>
         <w:lang w:val="lt-LT" w:eastAsia="zh-CN" w:bidi="hi-IN"/>
       </w:rPr>
@@ -5259,7 +4887,7 @@
     <w:qFormat/>
     <w:pPr>
       <w:widowControl/>
-      <w:overflowPunct w:val="false"/>
+      <w:overflowPunct w:val="true"/>
       <w:bidi w:val="0"/>
       <w:jc w:val="left"/>
     </w:pPr>
@@ -5288,6 +4916,260 @@
     <w:qFormat/>
     <w:rPr>
       <w:rFonts w:ascii="OpenSymbol" w:hAnsi="OpenSymbol" w:eastAsia="OpenSymbol" w:cs="OpenSymbol"/>
+    </w:rPr>
+  </w:style>
+  <w:style w:type="character" w:styleId="ListLabel1">
+    <w:name w:val="ListLabel 1"/>
+    <w:qFormat/>
+    <w:rPr>
+      <w:rFonts w:cs="OpenSymbol"/>
+      <w:sz w:val="24"/>
+    </w:rPr>
+  </w:style>
+  <w:style w:type="character" w:styleId="ListLabel2">
+    <w:name w:val="ListLabel 2"/>
+    <w:qFormat/>
+    <w:rPr>
+      <w:rFonts w:cs="OpenSymbol"/>
+    </w:rPr>
+  </w:style>
+  <w:style w:type="character" w:styleId="ListLabel3">
+    <w:name w:val="ListLabel 3"/>
+    <w:qFormat/>
+    <w:rPr>
+      <w:rFonts w:cs="OpenSymbol"/>
+    </w:rPr>
+  </w:style>
+  <w:style w:type="character" w:styleId="ListLabel4">
+    <w:name w:val="ListLabel 4"/>
+    <w:qFormat/>
+    <w:rPr>
+      <w:rFonts w:cs="OpenSymbol"/>
+    </w:rPr>
+  </w:style>
+  <w:style w:type="character" w:styleId="ListLabel5">
+    <w:name w:val="ListLabel 5"/>
+    <w:qFormat/>
+    <w:rPr>
+      <w:rFonts w:cs="OpenSymbol"/>
+    </w:rPr>
+  </w:style>
+  <w:style w:type="character" w:styleId="ListLabel6">
+    <w:name w:val="ListLabel 6"/>
+    <w:qFormat/>
+    <w:rPr>
+      <w:rFonts w:cs="OpenSymbol"/>
+    </w:rPr>
+  </w:style>
+  <w:style w:type="character" w:styleId="ListLabel7">
+    <w:name w:val="ListLabel 7"/>
+    <w:qFormat/>
+    <w:rPr>
+      <w:rFonts w:cs="OpenSymbol"/>
+    </w:rPr>
+  </w:style>
+  <w:style w:type="character" w:styleId="ListLabel8">
+    <w:name w:val="ListLabel 8"/>
+    <w:qFormat/>
+    <w:rPr>
+      <w:rFonts w:cs="OpenSymbol"/>
+    </w:rPr>
+  </w:style>
+  <w:style w:type="character" w:styleId="ListLabel9">
+    <w:name w:val="ListLabel 9"/>
+    <w:qFormat/>
+    <w:rPr>
+      <w:rFonts w:cs="OpenSymbol"/>
+    </w:rPr>
+  </w:style>
+  <w:style w:type="character" w:styleId="ListLabel10">
+    <w:name w:val="ListLabel 10"/>
+    <w:qFormat/>
+    <w:rPr>
+      <w:rFonts w:cs="OpenSymbol"/>
+    </w:rPr>
+  </w:style>
+  <w:style w:type="character" w:styleId="ListLabel11">
+    <w:name w:val="ListLabel 11"/>
+    <w:qFormat/>
+    <w:rPr>
+      <w:rFonts w:cs="OpenSymbol"/>
+    </w:rPr>
+  </w:style>
+  <w:style w:type="character" w:styleId="ListLabel12">
+    <w:name w:val="ListLabel 12"/>
+    <w:qFormat/>
+    <w:rPr>
+      <w:rFonts w:cs="OpenSymbol"/>
+    </w:rPr>
+  </w:style>
+  <w:style w:type="character" w:styleId="ListLabel13">
+    <w:name w:val="ListLabel 13"/>
+    <w:qFormat/>
+    <w:rPr>
+      <w:rFonts w:cs="OpenSymbol"/>
+    </w:rPr>
+  </w:style>
+  <w:style w:type="character" w:styleId="ListLabel14">
+    <w:name w:val="ListLabel 14"/>
+    <w:qFormat/>
+    <w:rPr>
+      <w:rFonts w:cs="OpenSymbol"/>
+    </w:rPr>
+  </w:style>
+  <w:style w:type="character" w:styleId="ListLabel15">
+    <w:name w:val="ListLabel 15"/>
+    <w:qFormat/>
+    <w:rPr>
+      <w:rFonts w:cs="OpenSymbol"/>
+    </w:rPr>
+  </w:style>
+  <w:style w:type="character" w:styleId="ListLabel16">
+    <w:name w:val="ListLabel 16"/>
+    <w:qFormat/>
+    <w:rPr>
+      <w:rFonts w:cs="OpenSymbol"/>
+    </w:rPr>
+  </w:style>
+  <w:style w:type="character" w:styleId="ListLabel17">
+    <w:name w:val="ListLabel 17"/>
+    <w:qFormat/>
+    <w:rPr>
+      <w:rFonts w:cs="OpenSymbol"/>
+    </w:rPr>
+  </w:style>
+  <w:style w:type="character" w:styleId="ListLabel18">
+    <w:name w:val="ListLabel 18"/>
+    <w:qFormat/>
+    <w:rPr>
+      <w:rFonts w:cs="OpenSymbol"/>
+    </w:rPr>
+  </w:style>
+  <w:style w:type="character" w:styleId="ListLabel19">
+    <w:name w:val="ListLabel 19"/>
+    <w:qFormat/>
+    <w:rPr>
+      <w:rFonts w:cs="OpenSymbol"/>
+      <w:sz w:val="24"/>
+    </w:rPr>
+  </w:style>
+  <w:style w:type="character" w:styleId="ListLabel20">
+    <w:name w:val="ListLabel 20"/>
+    <w:qFormat/>
+    <w:rPr>
+      <w:rFonts w:cs="OpenSymbol"/>
+    </w:rPr>
+  </w:style>
+  <w:style w:type="character" w:styleId="ListLabel21">
+    <w:name w:val="ListLabel 21"/>
+    <w:qFormat/>
+    <w:rPr>
+      <w:rFonts w:cs="OpenSymbol"/>
+    </w:rPr>
+  </w:style>
+  <w:style w:type="character" w:styleId="ListLabel22">
+    <w:name w:val="ListLabel 22"/>
+    <w:qFormat/>
+    <w:rPr>
+      <w:rFonts w:cs="OpenSymbol"/>
+    </w:rPr>
+  </w:style>
+  <w:style w:type="character" w:styleId="ListLabel23">
+    <w:name w:val="ListLabel 23"/>
+    <w:qFormat/>
+    <w:rPr>
+      <w:rFonts w:cs="OpenSymbol"/>
+    </w:rPr>
+  </w:style>
+  <w:style w:type="character" w:styleId="ListLabel24">
+    <w:name w:val="ListLabel 24"/>
+    <w:qFormat/>
+    <w:rPr>
+      <w:rFonts w:cs="OpenSymbol"/>
+    </w:rPr>
+  </w:style>
+  <w:style w:type="character" w:styleId="ListLabel25">
+    <w:name w:val="ListLabel 25"/>
+    <w:qFormat/>
+    <w:rPr>
+      <w:rFonts w:cs="OpenSymbol"/>
+    </w:rPr>
+  </w:style>
+  <w:style w:type="character" w:styleId="ListLabel26">
+    <w:name w:val="ListLabel 26"/>
+    <w:qFormat/>
+    <w:rPr>
+      <w:rFonts w:cs="OpenSymbol"/>
+    </w:rPr>
+  </w:style>
+  <w:style w:type="character" w:styleId="ListLabel27">
+    <w:name w:val="ListLabel 27"/>
+    <w:qFormat/>
+    <w:rPr>
+      <w:rFonts w:cs="OpenSymbol"/>
+    </w:rPr>
+  </w:style>
+  <w:style w:type="character" w:styleId="ListLabel28">
+    <w:name w:val="ListLabel 28"/>
+    <w:qFormat/>
+    <w:rPr>
+      <w:rFonts w:cs="OpenSymbol"/>
+    </w:rPr>
+  </w:style>
+  <w:style w:type="character" w:styleId="ListLabel29">
+    <w:name w:val="ListLabel 29"/>
+    <w:qFormat/>
+    <w:rPr>
+      <w:rFonts w:cs="OpenSymbol"/>
+    </w:rPr>
+  </w:style>
+  <w:style w:type="character" w:styleId="ListLabel30">
+    <w:name w:val="ListLabel 30"/>
+    <w:qFormat/>
+    <w:rPr>
+      <w:rFonts w:cs="OpenSymbol"/>
+    </w:rPr>
+  </w:style>
+  <w:style w:type="character" w:styleId="ListLabel31">
+    <w:name w:val="ListLabel 31"/>
+    <w:qFormat/>
+    <w:rPr>
+      <w:rFonts w:cs="OpenSymbol"/>
+    </w:rPr>
+  </w:style>
+  <w:style w:type="character" w:styleId="ListLabel32">
+    <w:name w:val="ListLabel 32"/>
+    <w:qFormat/>
+    <w:rPr>
+      <w:rFonts w:cs="OpenSymbol"/>
+    </w:rPr>
+  </w:style>
+  <w:style w:type="character" w:styleId="ListLabel33">
+    <w:name w:val="ListLabel 33"/>
+    <w:qFormat/>
+    <w:rPr>
+      <w:rFonts w:cs="OpenSymbol"/>
+    </w:rPr>
+  </w:style>
+  <w:style w:type="character" w:styleId="ListLabel34">
+    <w:name w:val="ListLabel 34"/>
+    <w:qFormat/>
+    <w:rPr>
+      <w:rFonts w:cs="OpenSymbol"/>
+    </w:rPr>
+  </w:style>
+  <w:style w:type="character" w:styleId="ListLabel35">
+    <w:name w:val="ListLabel 35"/>
+    <w:qFormat/>
+    <w:rPr>
+      <w:rFonts w:cs="OpenSymbol"/>
+    </w:rPr>
+  </w:style>
+  <w:style w:type="character" w:styleId="ListLabel36">
+    <w:name w:val="ListLabel 36"/>
+    <w:qFormat/>
+    <w:rPr>
+      <w:rFonts w:cs="OpenSymbol"/>
     </w:rPr>
   </w:style>
   <w:style w:type="paragraph" w:styleId="Heading">

</xml_diff>